<commit_message>
fixed compy/paste error with repeated overdispersion section
</commit_message>
<xml_diff>
--- a/logisticRegression/inClassExample.docx
+++ b/logisticRegression/inClassExample.docx
@@ -1066,7 +1066,21 @@
         <w:rPr>
           <w:rFonts w:eastAsiaTheme="minorEastAsia"/>
         </w:rPr>
-        <w:t xml:space="preserve">For the “flexible enough” issue, we need to discuss overdispersion: </w:t>
+        <w:t xml:space="preserve">For the “flexible enough” issue, we need to discuss </w:t>
+      </w:r>
+      <w:proofErr w:type="spellStart"/>
+      <w:r>
+        <w:rPr>
+          <w:rFonts w:eastAsiaTheme="minorEastAsia"/>
+        </w:rPr>
+        <w:t>overdispersion</w:t>
+      </w:r>
+      <w:proofErr w:type="spellEnd"/>
+      <w:r>
+        <w:rPr>
+          <w:rFonts w:eastAsiaTheme="minorEastAsia"/>
+        </w:rPr>
+        <w:t xml:space="preserve">: </w:t>
       </w:r>
       <w:r>
         <w:t xml:space="preserve">Comparing multiple linear regression (MLR) to logistic regression, there is an important difference.  Writing </w:t>
@@ -1554,6 +1568,7 @@
         <w:lastRenderedPageBreak/>
         <w:t xml:space="preserve">Hence, there is a separate variance parameter in MLR but not in Logistic regression.  This can mean that we might need to generalize the logistic regression model to allow for a separate variance, known as an </w:t>
       </w:r>
+      <w:proofErr w:type="spellStart"/>
       <w:r>
         <w:rPr>
           <w:rFonts w:asciiTheme="minorHAnsi" w:hAnsiTheme="minorHAnsi"/>
@@ -1563,6 +1578,7 @@
         </w:rPr>
         <w:t>overdispersion</w:t>
       </w:r>
+      <w:proofErr w:type="spellEnd"/>
       <w:r>
         <w:rPr>
           <w:rFonts w:asciiTheme="minorHAnsi" w:hAnsiTheme="minorHAnsi"/>
@@ -1577,605 +1593,68 @@
         <w:pStyle w:val="ListParagraph"/>
       </w:pPr>
       <w:r>
-        <w:t>To check for overdispersion, fit a model with a complex systematic component and look at the goodness-of-fit test. The idea here is that if we can rule out model misfit due to the systematic component being incorrect (and that the random component is reasonable as in a.), then we can reasonably conclude the misfit is coming from overdispersion. In this case, we could consider the interactive model, but in general you could include interactions and low order polynomial terms.  What is the deviance goodness of fit test statistic and p-value for this model?</w:t>
+        <w:t xml:space="preserve">To check for </w:t>
+      </w:r>
+      <w:proofErr w:type="spellStart"/>
+      <w:r>
+        <w:t>overdispersion</w:t>
+      </w:r>
+      <w:proofErr w:type="spellEnd"/>
+      <w:r>
+        <w:t xml:space="preserve">, fit a model with a complex systematic component and look at the goodness-of-fit test. The idea here is that if we can rule out model misfit due to the systematic component being incorrect (and that the random component is reasonable as in a.), then we can reasonably conclude the misfit is coming from </w:t>
+      </w:r>
+      <w:proofErr w:type="spellStart"/>
+      <w:r>
+        <w:t>overdispersion</w:t>
+      </w:r>
+      <w:proofErr w:type="spellEnd"/>
+      <w:r>
+        <w:t>. In this case, we could consider the interactive model, but in general you could include interactions and low order polynomial terms.  What is the deviance goodness of fit test statistic and p-value for this model?</w:t>
       </w:r>
     </w:p>
     <w:p>
       <w:pPr>
-        <w:pStyle w:val="ListParagraph"/>
-        <w:numPr>
-          <w:ilvl w:val="0"/>
-          <w:numId w:val="21"/>
-        </w:numPr>
-        <w:rPr>
-          <w:rFonts w:eastAsiaTheme="minorEastAsia"/>
-        </w:rPr>
-      </w:pPr>
-    </w:p>
-    <w:p>
-      <w:pPr>
-        <w:pStyle w:val="ListParagraph"/>
-        <w:numPr>
-          <w:ilvl w:val="0"/>
-          <w:numId w:val="21"/>
-        </w:numPr>
-        <w:rPr>
-          <w:rFonts w:eastAsiaTheme="minorEastAsia"/>
-        </w:rPr>
-      </w:pPr>
-      <w:r>
-        <w:rPr>
-          <w:rFonts w:eastAsiaTheme="minorEastAsia"/>
-        </w:rPr>
-        <w:t xml:space="preserve">For the “flexible enough” issue, we need to discuss overdispersion: </w:t>
-      </w:r>
-      <w:r>
-        <w:t xml:space="preserve">Comparing multiple linear regression (MLR) to logistic regression, there is an important difference.  Writing </w:t>
-      </w:r>
-      <m:oMath>
-        <m:r>
-          <m:rPr>
-            <m:scr m:val="double-struck"/>
-          </m:rPr>
-          <w:rPr>
-            <w:rFonts w:ascii="Cambria Math" w:hAnsi="Cambria Math"/>
-          </w:rPr>
-          <m:t>E</m:t>
-        </m:r>
-        <m:d>
-          <m:dPr>
-            <m:begChr m:val="["/>
-            <m:endChr m:val="]"/>
-            <m:ctrlPr>
-              <w:rPr>
-                <w:rFonts w:ascii="Cambria Math" w:hAnsi="Cambria Math"/>
-                <w:i/>
-              </w:rPr>
-            </m:ctrlPr>
-          </m:dPr>
-          <m:e>
-            <m:r>
-              <w:rPr>
-                <w:rFonts w:ascii="Cambria Math" w:hAnsi="Cambria Math"/>
-              </w:rPr>
-              <m:t>Y</m:t>
-            </m:r>
-          </m:e>
-          <m:e>
-            <m:r>
-              <w:rPr>
-                <w:rFonts w:ascii="Cambria Math" w:hAnsi="Cambria Math"/>
-              </w:rPr>
-              <m:t>X</m:t>
-            </m:r>
-          </m:e>
-        </m:d>
-        <m:r>
-          <w:rPr>
-            <w:rFonts w:ascii="Cambria Math" w:hAnsi="Cambria Math"/>
-          </w:rPr>
-          <m:t>=μ(X)</m:t>
-        </m:r>
-      </m:oMath>
-      <w:r>
-        <w:rPr>
-          <w:rFonts w:eastAsiaTheme="minorEastAsia"/>
-        </w:rPr>
-        <w:t xml:space="preserve"> </w:t>
-      </w:r>
-    </w:p>
-    <w:p>
-      <w:pPr>
-        <w:pStyle w:val="ListParagraph"/>
-        <w:numPr>
-          <w:ilvl w:val="0"/>
-          <w:numId w:val="18"/>
-        </w:numPr>
-      </w:pPr>
-      <m:oMath>
-        <m:r>
-          <w:rPr>
-            <w:rFonts w:ascii="Cambria Math" w:hAnsi="Cambria Math"/>
-          </w:rPr>
-          <m:t>Y|X~N(μ(X),</m:t>
-        </m:r>
-        <m:sSup>
-          <m:sSupPr>
-            <m:ctrlPr>
-              <w:rPr>
-                <w:rFonts w:ascii="Cambria Math" w:hAnsi="Cambria Math"/>
-                <w:i/>
-              </w:rPr>
-            </m:ctrlPr>
-          </m:sSupPr>
-          <m:e>
-            <m:r>
-              <w:rPr>
-                <w:rFonts w:ascii="Cambria Math" w:hAnsi="Cambria Math"/>
-              </w:rPr>
-              <m:t>σ</m:t>
-            </m:r>
-          </m:e>
-          <m:sup>
-            <m:r>
-              <w:rPr>
-                <w:rFonts w:ascii="Cambria Math" w:hAnsi="Cambria Math"/>
-              </w:rPr>
-              <m:t>2</m:t>
-            </m:r>
-          </m:sup>
-        </m:sSup>
-        <m:r>
-          <w:rPr>
-            <w:rFonts w:ascii="Cambria Math" w:hAnsi="Cambria Math"/>
-          </w:rPr>
-          <m:t>)</m:t>
-        </m:r>
-      </m:oMath>
-      <w:r>
-        <w:rPr>
-          <w:rFonts w:eastAsiaTheme="minorEastAsia"/>
-        </w:rPr>
-        <w:t xml:space="preserve"> and </w:t>
-      </w:r>
-      <m:oMath>
-        <m:r>
-          <w:rPr>
-            <w:rFonts w:ascii="Cambria Math" w:hAnsi="Cambria Math"/>
-          </w:rPr>
-          <m:t>μ</m:t>
-        </m:r>
-        <m:d>
-          <m:dPr>
-            <m:ctrlPr>
-              <w:rPr>
-                <w:rFonts w:ascii="Cambria Math" w:hAnsi="Cambria Math"/>
-                <w:i/>
-              </w:rPr>
-            </m:ctrlPr>
-          </m:dPr>
-          <m:e>
-            <m:r>
-              <w:rPr>
-                <w:rFonts w:ascii="Cambria Math" w:hAnsi="Cambria Math"/>
-              </w:rPr>
-              <m:t>X</m:t>
-            </m:r>
-          </m:e>
-        </m:d>
-        <m:r>
-          <w:rPr>
-            <w:rFonts w:ascii="Cambria Math" w:hAnsi="Cambria Math"/>
-          </w:rPr>
-          <m:t>=</m:t>
-        </m:r>
-        <m:sSup>
-          <m:sSupPr>
-            <m:ctrlPr>
-              <w:rPr>
-                <w:rFonts w:ascii="Cambria Math" w:hAnsi="Cambria Math"/>
-                <w:i/>
-              </w:rPr>
-            </m:ctrlPr>
-          </m:sSupPr>
-          <m:e>
-            <m:r>
-              <w:rPr>
-                <w:rFonts w:ascii="Cambria Math" w:hAnsi="Cambria Math"/>
-              </w:rPr>
-              <m:t>X</m:t>
-            </m:r>
-          </m:e>
-          <m:sup>
-            <m:r>
-              <w:rPr>
-                <w:rFonts w:ascii="Cambria Math" w:hAnsi="Cambria Math"/>
-              </w:rPr>
-              <m:t>T</m:t>
-            </m:r>
-          </m:sup>
-        </m:sSup>
-        <m:r>
-          <w:rPr>
-            <w:rFonts w:ascii="Cambria Math" w:hAnsi="Cambria Math"/>
-          </w:rPr>
-          <m:t>β</m:t>
-        </m:r>
-      </m:oMath>
-    </w:p>
-    <w:p>
-      <w:pPr>
-        <w:pStyle w:val="ListParagraph"/>
-        <w:numPr>
-          <w:ilvl w:val="0"/>
-          <w:numId w:val="18"/>
-        </w:numPr>
-        <w:rPr>
-          <w:rFonts w:eastAsiaTheme="minorEastAsia"/>
-        </w:rPr>
-      </w:pPr>
-      <m:oMath>
-        <m:r>
-          <w:rPr>
-            <w:rFonts w:ascii="Cambria Math" w:hAnsi="Cambria Math"/>
-          </w:rPr>
-          <m:t>Y|X~Binomial(</m:t>
-        </m:r>
-        <m:sSub>
-          <m:sSubPr>
-            <m:ctrlPr>
-              <w:rPr>
-                <w:rFonts w:ascii="Cambria Math" w:hAnsi="Cambria Math"/>
-                <w:i/>
-              </w:rPr>
-            </m:ctrlPr>
-          </m:sSubPr>
-          <m:e>
-            <m:r>
-              <w:rPr>
-                <w:rFonts w:ascii="Cambria Math" w:hAnsi="Cambria Math"/>
-              </w:rPr>
-              <m:t>n</m:t>
-            </m:r>
-          </m:e>
-          <m:sub>
-            <m:r>
-              <w:rPr>
-                <w:rFonts w:ascii="Cambria Math" w:hAnsi="Cambria Math"/>
-              </w:rPr>
-              <m:t>i</m:t>
-            </m:r>
-          </m:sub>
-        </m:sSub>
-        <m:r>
-          <w:rPr>
-            <w:rFonts w:ascii="Cambria Math" w:hAnsi="Cambria Math"/>
-          </w:rPr>
-          <m:t>,μ(X))</m:t>
-        </m:r>
-      </m:oMath>
-      <w:r>
-        <w:rPr>
-          <w:rFonts w:eastAsiaTheme="minorEastAsia"/>
-        </w:rPr>
-        <w:t xml:space="preserve"> and </w:t>
-      </w:r>
-      <m:oMath>
-        <m:func>
-          <m:funcPr>
-            <m:ctrlPr>
-              <w:rPr>
-                <w:rFonts w:ascii="Cambria Math" w:eastAsiaTheme="minorEastAsia" w:hAnsi="Cambria Math"/>
-              </w:rPr>
-            </m:ctrlPr>
-          </m:funcPr>
-          <m:fName>
-            <m:r>
-              <m:rPr>
-                <m:sty m:val="p"/>
-              </m:rPr>
-              <w:rPr>
-                <w:rFonts w:ascii="Cambria Math" w:eastAsiaTheme="minorEastAsia" w:hAnsi="Cambria Math"/>
-              </w:rPr>
-              <m:t>log</m:t>
-            </m:r>
-          </m:fName>
-          <m:e>
-            <m:d>
-              <m:dPr>
-                <m:ctrlPr>
-                  <w:rPr>
-                    <w:rFonts w:ascii="Cambria Math" w:eastAsiaTheme="minorEastAsia" w:hAnsi="Cambria Math"/>
-                    <w:i/>
-                  </w:rPr>
-                </m:ctrlPr>
-              </m:dPr>
-              <m:e>
-                <m:f>
-                  <m:fPr>
-                    <m:ctrlPr>
-                      <w:rPr>
-                        <w:rFonts w:ascii="Cambria Math" w:eastAsiaTheme="minorEastAsia" w:hAnsi="Cambria Math"/>
-                        <w:i/>
-                      </w:rPr>
-                    </m:ctrlPr>
-                  </m:fPr>
-                  <m:num>
-                    <m:r>
-                      <w:rPr>
-                        <w:rFonts w:ascii="Cambria Math" w:hAnsi="Cambria Math"/>
-                      </w:rPr>
-                      <m:t>μ</m:t>
-                    </m:r>
-                    <m:d>
-                      <m:dPr>
-                        <m:ctrlPr>
-                          <w:rPr>
-                            <w:rFonts w:ascii="Cambria Math" w:hAnsi="Cambria Math"/>
-                            <w:i/>
-                          </w:rPr>
-                        </m:ctrlPr>
-                      </m:dPr>
-                      <m:e>
-                        <m:r>
-                          <w:rPr>
-                            <w:rFonts w:ascii="Cambria Math" w:hAnsi="Cambria Math"/>
-                          </w:rPr>
-                          <m:t>X</m:t>
-                        </m:r>
-                      </m:e>
-                    </m:d>
-                  </m:num>
-                  <m:den>
-                    <m:r>
-                      <w:rPr>
-                        <w:rFonts w:ascii="Cambria Math" w:eastAsiaTheme="minorEastAsia" w:hAnsi="Cambria Math"/>
-                      </w:rPr>
-                      <m:t>1-</m:t>
-                    </m:r>
-                    <m:r>
-                      <w:rPr>
-                        <w:rFonts w:ascii="Cambria Math" w:hAnsi="Cambria Math"/>
-                      </w:rPr>
-                      <m:t>μ</m:t>
-                    </m:r>
-                    <m:d>
-                      <m:dPr>
-                        <m:ctrlPr>
-                          <w:rPr>
-                            <w:rFonts w:ascii="Cambria Math" w:hAnsi="Cambria Math"/>
-                            <w:i/>
-                          </w:rPr>
-                        </m:ctrlPr>
-                      </m:dPr>
-                      <m:e>
-                        <m:r>
-                          <w:rPr>
-                            <w:rFonts w:ascii="Cambria Math" w:hAnsi="Cambria Math"/>
-                          </w:rPr>
-                          <m:t>X</m:t>
-                        </m:r>
-                      </m:e>
-                    </m:d>
-                  </m:den>
-                </m:f>
-              </m:e>
-            </m:d>
-          </m:e>
-        </m:func>
-        <m:r>
-          <w:rPr>
-            <w:rFonts w:ascii="Cambria Math" w:eastAsiaTheme="minorEastAsia" w:hAnsi="Cambria Math"/>
-          </w:rPr>
-          <m:t>=</m:t>
-        </m:r>
-        <m:sSup>
-          <m:sSupPr>
-            <m:ctrlPr>
-              <w:rPr>
-                <w:rFonts w:ascii="Cambria Math" w:hAnsi="Cambria Math"/>
-                <w:i/>
-              </w:rPr>
-            </m:ctrlPr>
-          </m:sSupPr>
-          <m:e>
-            <m:r>
-              <w:rPr>
-                <w:rFonts w:ascii="Cambria Math" w:hAnsi="Cambria Math"/>
-              </w:rPr>
-              <m:t>X</m:t>
-            </m:r>
-          </m:e>
-          <m:sup>
-            <m:r>
-              <w:rPr>
-                <w:rFonts w:ascii="Cambria Math" w:hAnsi="Cambria Math"/>
-              </w:rPr>
-              <m:t>T</m:t>
-            </m:r>
-          </m:sup>
-        </m:sSup>
-        <m:r>
-          <w:rPr>
-            <w:rFonts w:ascii="Cambria Math" w:hAnsi="Cambria Math"/>
-          </w:rPr>
-          <m:t>β</m:t>
-        </m:r>
-      </m:oMath>
-      <w:r>
-        <w:rPr>
-          <w:rFonts w:eastAsiaTheme="minorEastAsia"/>
-        </w:rPr>
-        <w:t xml:space="preserve">.  The variance is </w:t>
-      </w:r>
-      <m:oMath>
-        <m:sSub>
-          <m:sSubPr>
-            <m:ctrlPr>
-              <w:rPr>
-                <w:rFonts w:ascii="Cambria Math" w:hAnsi="Cambria Math"/>
-                <w:i/>
-              </w:rPr>
-            </m:ctrlPr>
-          </m:sSubPr>
-          <m:e>
-            <m:r>
-              <w:rPr>
-                <w:rFonts w:ascii="Cambria Math" w:hAnsi="Cambria Math"/>
-              </w:rPr>
-              <m:t>n</m:t>
-            </m:r>
-          </m:e>
-          <m:sub>
-            <m:r>
-              <w:rPr>
-                <w:rFonts w:ascii="Cambria Math" w:hAnsi="Cambria Math"/>
-              </w:rPr>
-              <m:t>i</m:t>
-            </m:r>
-          </m:sub>
-        </m:sSub>
-        <m:r>
-          <w:rPr>
-            <w:rFonts w:ascii="Cambria Math" w:hAnsi="Cambria Math"/>
-          </w:rPr>
-          <m:t>μ</m:t>
-        </m:r>
-        <m:d>
-          <m:dPr>
-            <m:ctrlPr>
-              <w:rPr>
-                <w:rFonts w:ascii="Cambria Math" w:hAnsi="Cambria Math"/>
-                <w:i/>
-              </w:rPr>
-            </m:ctrlPr>
-          </m:dPr>
-          <m:e>
-            <m:r>
-              <w:rPr>
-                <w:rFonts w:ascii="Cambria Math" w:hAnsi="Cambria Math"/>
-              </w:rPr>
-              <m:t>X</m:t>
-            </m:r>
-          </m:e>
-        </m:d>
-        <m:d>
-          <m:dPr>
-            <m:ctrlPr>
-              <w:rPr>
-                <w:rFonts w:ascii="Cambria Math" w:hAnsi="Cambria Math"/>
-                <w:i/>
-              </w:rPr>
-            </m:ctrlPr>
-          </m:dPr>
-          <m:e>
-            <m:r>
-              <w:rPr>
-                <w:rFonts w:ascii="Cambria Math" w:hAnsi="Cambria Math"/>
-              </w:rPr>
-              <m:t>1-μ</m:t>
-            </m:r>
-            <m:d>
-              <m:dPr>
-                <m:ctrlPr>
-                  <w:rPr>
-                    <w:rFonts w:ascii="Cambria Math" w:hAnsi="Cambria Math"/>
-                    <w:i/>
-                  </w:rPr>
-                </m:ctrlPr>
-              </m:dPr>
-              <m:e>
-                <m:r>
-                  <w:rPr>
-                    <w:rFonts w:ascii="Cambria Math" w:hAnsi="Cambria Math"/>
-                  </w:rPr>
-                  <m:t>X</m:t>
-                </m:r>
-              </m:e>
-            </m:d>
-          </m:e>
-        </m:d>
-      </m:oMath>
-    </w:p>
-    <w:p>
-      <w:pPr>
-        <w:ind w:left="720"/>
         <w:rPr>
           <w:rFonts w:asciiTheme="minorHAnsi" w:eastAsiaTheme="minorEastAsia" w:hAnsiTheme="minorHAnsi"/>
           <w:sz w:val="22"/>
           <w:szCs w:val="22"/>
         </w:rPr>
       </w:pPr>
+      <w:bookmarkStart w:id="0" w:name="_GoBack"/>
+      <w:bookmarkEnd w:id="0"/>
       <w:r>
         <w:rPr>
           <w:rFonts w:asciiTheme="minorHAnsi" w:hAnsiTheme="minorHAnsi"/>
           <w:sz w:val="22"/>
           <w:szCs w:val="22"/>
         </w:rPr>
-        <w:t xml:space="preserve">Hence, there is a separate variance parameter in MLR but not in Logistic regression.  This can mean that we might need to generalize the logistic regression model to allow for a separate variance, known as an </w:t>
+        <w:t xml:space="preserve">3. </w:t>
       </w:r>
       <w:r>
         <w:rPr>
           <w:rFonts w:asciiTheme="minorHAnsi" w:hAnsiTheme="minorHAnsi"/>
-          <w:color w:val="FF0000"/>
+          <w:sz w:val="22"/>
+          <w:szCs w:val="22"/>
+        </w:rPr>
+        <w:t xml:space="preserve">The typical adjustment for </w:t>
+      </w:r>
+      <w:proofErr w:type="spellStart"/>
+      <w:r>
+        <w:rPr>
+          <w:rFonts w:asciiTheme="minorHAnsi" w:hAnsiTheme="minorHAnsi"/>
           <w:sz w:val="22"/>
           <w:szCs w:val="22"/>
         </w:rPr>
         <w:t>overdispersion</w:t>
       </w:r>
+      <w:proofErr w:type="spellEnd"/>
       <w:r>
         <w:rPr>
           <w:rFonts w:asciiTheme="minorHAnsi" w:hAnsiTheme="minorHAnsi"/>
           <w:sz w:val="22"/>
           <w:szCs w:val="22"/>
         </w:rPr>
-        <w:t xml:space="preserve"> parameter. </w:t>
-      </w:r>
-    </w:p>
-    <w:p>
-      <w:pPr>
-        <w:pStyle w:val="ListParagraph"/>
-      </w:pPr>
-      <w:r>
-        <w:t>To check for overdispersion, fit a model with a complex systematic component and</w:t>
-      </w:r>
-      <w:r>
-        <w:t xml:space="preserve"> </w:t>
-      </w:r>
-      <w:r>
-        <w:t xml:space="preserve">look at the </w:t>
-      </w:r>
-      <w:r>
-        <w:t>goodness-of-fit test</w:t>
-      </w:r>
-      <w:r>
-        <w:t xml:space="preserve">. The idea here is that </w:t>
-      </w:r>
-      <w:r>
-        <w:t>if we can rule out model misfit due to the systematic component being incorrect (and that the random component is reasonable as in a.), the</w:t>
-      </w:r>
-      <w:r>
-        <w:t>n we can reasonably conclude that the</w:t>
-      </w:r>
-      <w:r>
-        <w:t xml:space="preserve"> misfit is coming from overdispersion.</w:t>
-      </w:r>
-      <w:r>
-        <w:t xml:space="preserve"> In this case, we could consider </w:t>
-      </w:r>
-      <w:r>
-        <w:t>the interactive model, but in general you could include interactions and low order polynomial terms.  What is the deviance goodness of fit test statistic and p-value for this model?</w:t>
-      </w:r>
-    </w:p>
-    <w:p>
-      <w:pPr>
-        <w:pStyle w:val="ListParagraph"/>
-        <w:ind w:left="0"/>
-      </w:pPr>
-    </w:p>
-    <w:p>
-      <w:pPr>
-        <w:rPr>
-          <w:rFonts w:asciiTheme="minorHAnsi" w:eastAsiaTheme="minorEastAsia" w:hAnsiTheme="minorHAnsi"/>
-          <w:sz w:val="22"/>
-          <w:szCs w:val="22"/>
-        </w:rPr>
-      </w:pPr>
-      <w:r>
-        <w:rPr>
-          <w:rFonts w:asciiTheme="minorHAnsi" w:hAnsiTheme="minorHAnsi"/>
-          <w:sz w:val="22"/>
-          <w:szCs w:val="22"/>
-        </w:rPr>
-        <w:t xml:space="preserve">3. </w:t>
-      </w:r>
-      <w:r>
-        <w:rPr>
-          <w:rFonts w:asciiTheme="minorHAnsi" w:hAnsiTheme="minorHAnsi"/>
-          <w:sz w:val="22"/>
-          <w:szCs w:val="22"/>
-        </w:rPr>
-        <w:t xml:space="preserve">The typical adjustment for overdispersion is to create a new parameter </w:t>
+        <w:t xml:space="preserve"> is to create a new parameter </w:t>
       </w:r>
       <m:oMath>
         <m:r>
@@ -2530,8 +2009,6 @@
           <w:szCs w:val="22"/>
         </w:rPr>
       </w:pPr>
-      <w:bookmarkStart w:id="0" w:name="_GoBack"/>
-      <w:bookmarkEnd w:id="0"/>
     </w:p>
     <w:p>
       <w:pPr>
@@ -2550,7 +2027,6 @@
           <w:sz w:val="22"/>
           <w:szCs w:val="22"/>
         </w:rPr>
-        <w:lastRenderedPageBreak/>
         <w:t>Vasoconstriction:</w:t>
       </w:r>
       <w:r>
@@ -2587,8 +2063,9 @@
           <w:szCs w:val="22"/>
           <w:shd w:val="clear" w:color="auto" w:fill="FFFFFF"/>
         </w:rPr>
-        <w:t xml:space="preserve">.  The researcher also records whether </w:t>
-      </w:r>
+        <w:t xml:space="preserve">.  The researcher also records </w:t>
+      </w:r>
+      <w:proofErr w:type="gramStart"/>
       <w:r>
         <w:rPr>
           <w:rFonts w:asciiTheme="minorHAnsi" w:eastAsia="Times New Roman" w:hAnsiTheme="minorHAnsi" w:cs="Arial"/>
@@ -2597,7 +2074,28 @@
           <w:szCs w:val="22"/>
           <w:shd w:val="clear" w:color="auto" w:fill="FFFFFF"/>
         </w:rPr>
-        <w:t xml:space="preserve"> vasoconstriction occurred. </w:t>
+        <w:t xml:space="preserve">whether </w:t>
+      </w:r>
+      <w:r>
+        <w:rPr>
+          <w:rFonts w:asciiTheme="minorHAnsi" w:eastAsia="Times New Roman" w:hAnsiTheme="minorHAnsi" w:cs="Arial"/>
+          <w:color w:val="000000"/>
+          <w:sz w:val="22"/>
+          <w:szCs w:val="22"/>
+          <w:shd w:val="clear" w:color="auto" w:fill="FFFFFF"/>
+        </w:rPr>
+        <w:t xml:space="preserve"> vasoconstriction</w:t>
+      </w:r>
+      <w:proofErr w:type="gramEnd"/>
+      <w:r>
+        <w:rPr>
+          <w:rFonts w:asciiTheme="minorHAnsi" w:eastAsia="Times New Roman" w:hAnsiTheme="minorHAnsi" w:cs="Arial"/>
+          <w:color w:val="000000"/>
+          <w:sz w:val="22"/>
+          <w:szCs w:val="22"/>
+          <w:shd w:val="clear" w:color="auto" w:fill="FFFFFF"/>
+        </w:rPr>
+        <w:t xml:space="preserve"> occurred. </w:t>
       </w:r>
     </w:p>
     <w:p>

</xml_diff>